<commit_message>
feat(templates): get ready 08 template
</commit_message>
<xml_diff>
--- a/templates/08_hidden_work_act_for_hydraulic_testing_and_filling_of_couplings.docx
+++ b/templates/08_hidden_work_act_for_hydraulic_testing_and_filling_of_couplings.docx
@@ -1,6 +1,6 @@
 
 <file path=word/document.xml><?xml version="1.0" encoding="utf-8"?>
-<w:document xmlns:wpc="http://schemas.microsoft.com/office/word/2010/wordprocessingCanvas" xmlns:cx="http://schemas.microsoft.com/office/drawing/2014/chartex" xmlns:cx1="http://schemas.microsoft.com/office/drawing/2015/9/8/chartex" xmlns:mc="http://schemas.openxmlformats.org/markup-compatibility/2006" xmlns:o="urn:schemas-microsoft-com:office:office" xmlns:r="http://schemas.openxmlformats.org/officeDocument/2006/relationships" xmlns:m="http://schemas.openxmlformats.org/officeDocument/2006/math" xmlns:v="urn:schemas-microsoft-com:vml" xmlns:wp14="http://schemas.microsoft.com/office/word/2010/wordprocessingDrawing" xmlns:wp="http://schemas.openxmlformats.org/drawingml/2006/wordprocessingDrawing" xmlns:w10="urn:schemas-microsoft-com:office:word" xmlns:w="http://schemas.openxmlformats.org/wordprocessingml/2006/main" xmlns:w14="http://schemas.microsoft.com/office/word/2010/wordml" xmlns:w15="http://schemas.microsoft.com/office/word/2012/wordml" xmlns:w16se="http://schemas.microsoft.com/office/word/2015/wordml/symex" xmlns:wpg="http://schemas.microsoft.com/office/word/2010/wordprocessingGroup" xmlns:wpi="http://schemas.microsoft.com/office/word/2010/wordprocessingInk" xmlns:wne="http://schemas.microsoft.com/office/word/2006/wordml" xmlns:wps="http://schemas.microsoft.com/office/word/2010/wordprocessingShape" mc:Ignorable="w14 w15 w16se wp14">
+<w:document xmlns:wpc="http://schemas.microsoft.com/office/word/2010/wordprocessingCanvas" xmlns:cx="http://schemas.microsoft.com/office/drawing/2014/chartex" xmlns:cx1="http://schemas.microsoft.com/office/drawing/2015/9/8/chartex" xmlns:cx2="http://schemas.microsoft.com/office/drawing/2015/10/21/chartex" xmlns:cx3="http://schemas.microsoft.com/office/drawing/2016/5/9/chartex" xmlns:cx4="http://schemas.microsoft.com/office/drawing/2016/5/10/chartex" xmlns:cx5="http://schemas.microsoft.com/office/drawing/2016/5/11/chartex" xmlns:cx6="http://schemas.microsoft.com/office/drawing/2016/5/12/chartex" xmlns:cx7="http://schemas.microsoft.com/office/drawing/2016/5/13/chartex" xmlns:cx8="http://schemas.microsoft.com/office/drawing/2016/5/14/chartex" xmlns:mc="http://schemas.openxmlformats.org/markup-compatibility/2006" xmlns:aink="http://schemas.microsoft.com/office/drawing/2016/ink" xmlns:am3d="http://schemas.microsoft.com/office/drawing/2017/model3d" xmlns:o="urn:schemas-microsoft-com:office:office" xmlns:oel="http://schemas.microsoft.com/office/2019/extlst" xmlns:r="http://schemas.openxmlformats.org/officeDocument/2006/relationships" xmlns:m="http://schemas.openxmlformats.org/officeDocument/2006/math" xmlns:v="urn:schemas-microsoft-com:vml" xmlns:wp14="http://schemas.microsoft.com/office/word/2010/wordprocessingDrawing" xmlns:wp="http://schemas.openxmlformats.org/drawingml/2006/wordprocessingDrawing" xmlns:w10="urn:schemas-microsoft-com:office:word" xmlns:w="http://schemas.openxmlformats.org/wordprocessingml/2006/main" xmlns:w14="http://schemas.microsoft.com/office/word/2010/wordml" xmlns:w15="http://schemas.microsoft.com/office/word/2012/wordml" xmlns:w16cex="http://schemas.microsoft.com/office/word/2018/wordml/cex" xmlns:w16cid="http://schemas.microsoft.com/office/word/2016/wordml/cid" xmlns:w16="http://schemas.microsoft.com/office/word/2018/wordml" xmlns:w16sdtdh="http://schemas.microsoft.com/office/word/2020/wordml/sdtdatahash" xmlns:w16se="http://schemas.microsoft.com/office/word/2015/wordml/symex" xmlns:wpg="http://schemas.microsoft.com/office/word/2010/wordprocessingGroup" xmlns:wpi="http://schemas.microsoft.com/office/word/2010/wordprocessingInk" xmlns:wne="http://schemas.microsoft.com/office/word/2006/wordml" xmlns:wps="http://schemas.microsoft.com/office/word/2010/wordprocessingShape" mc:Ignorable="w14 w15 w16se w16cid w16 w16cex w16sdtdh wp14">
   <w:body>
     <w:p>
       <w:pPr>
@@ -81,23 +81,13 @@
         </w:rPr>
         <w:t>гидр. испытания (</w:t>
       </w:r>
-      <w:proofErr w:type="spellStart"/>
-      <w:r>
-        <w:rPr>
-          <w:sz w:val="24"/>
-          <w:szCs w:val="24"/>
-          <w:u w:val="single"/>
-        </w:rPr>
-        <w:t>Ру</w:t>
-      </w:r>
-      <w:proofErr w:type="spellEnd"/>
-      <w:r>
-        <w:rPr>
-          <w:sz w:val="24"/>
-          <w:szCs w:val="24"/>
-          <w:u w:val="single"/>
-        </w:rPr>
-        <w:t xml:space="preserve"> -5 кгс/см2)</w:t>
+      <w:r>
+        <w:rPr>
+          <w:sz w:val="24"/>
+          <w:szCs w:val="24"/>
+          <w:u w:val="single"/>
+        </w:rPr>
+        <w:t>Ру -5 кгс/см2)</w:t>
       </w:r>
       <w:r>
         <w:rPr>
@@ -157,151 +147,137 @@
     </w:p>
     <w:p>
       <w:pPr>
-        <w:tabs>
-          <w:tab w:val="left" w:leader="underscore" w:pos="2381"/>
-          <w:tab w:val="left" w:pos="8208"/>
-          <w:tab w:val="left" w:leader="underscore" w:pos="8947"/>
-        </w:tabs>
-        <w:spacing w:before="115" w:line="408" w:lineRule="exact"/>
-        <w:ind w:right="33"/>
-        <w:rPr>
-          <w:sz w:val="24"/>
-          <w:szCs w:val="24"/>
-          <w:u w:val="single"/>
-        </w:rPr>
-      </w:pPr>
-      <w:r>
-        <w:rPr>
-          <w:sz w:val="24"/>
-          <w:szCs w:val="24"/>
-        </w:rPr>
-        <w:t>Мы, нижеподписавшиеся, представитель строительно-монтажной организации ____</w:t>
-      </w:r>
-      <w:r>
-        <w:rPr>
-          <w:sz w:val="24"/>
-          <w:szCs w:val="24"/>
-        </w:rPr>
-        <w:t>_</w:t>
-      </w:r>
-      <w:r>
-        <w:rPr>
-          <w:sz w:val="24"/>
-          <w:szCs w:val="24"/>
-        </w:rPr>
-        <w:t>_</w:t>
-      </w:r>
-      <w:r>
-        <w:rPr>
-          <w:sz w:val="24"/>
-          <w:szCs w:val="24"/>
-        </w:rPr>
-        <w:br/>
-      </w:r>
-      <w:r>
-        <w:rPr>
-          <w:sz w:val="24"/>
-          <w:szCs w:val="24"/>
-        </w:rPr>
-        <w:t>_</w:t>
-      </w:r>
-      <w:r>
-        <w:rPr>
-          <w:spacing w:val="-1"/>
-          <w:sz w:val="24"/>
-          <w:szCs w:val="24"/>
-          <w:u w:val="single"/>
-        </w:rPr>
-        <w:t xml:space="preserve"> </w:t>
-      </w:r>
-      <w:r>
-        <w:rPr>
-          <w:spacing w:val="-1"/>
-          <w:sz w:val="24"/>
-          <w:szCs w:val="24"/>
-          <w:u w:val="single"/>
-        </w:rPr>
-        <w:t>ТОО «</w:t>
-      </w:r>
-      <w:r>
-        <w:rPr>
-          <w:spacing w:val="-1"/>
-          <w:sz w:val="24"/>
-          <w:szCs w:val="24"/>
-          <w:u w:val="single"/>
-        </w:rPr>
-        <w:t>OVGroup</w:t>
-      </w:r>
-      <w:r>
-        <w:rPr>
-          <w:spacing w:val="-1"/>
-          <w:sz w:val="24"/>
-          <w:szCs w:val="24"/>
-          <w:u w:val="single"/>
-        </w:rPr>
-        <w:t>», Директор Гусельников О.Н</w:t>
-      </w:r>
-      <w:r>
-        <w:rPr>
-          <w:spacing w:val="-1"/>
-          <w:sz w:val="24"/>
-          <w:szCs w:val="24"/>
-          <w:u w:val="single"/>
-        </w:rPr>
-        <w:t>.</w:t>
-      </w:r>
-      <w:r>
-        <w:rPr>
-          <w:sz w:val="24"/>
-          <w:szCs w:val="24"/>
-        </w:rPr>
-        <w:t>_____</w:t>
-      </w:r>
-      <w:r>
-        <w:rPr>
-          <w:sz w:val="24"/>
-          <w:szCs w:val="24"/>
-        </w:rPr>
-        <w:t>__</w:t>
-      </w:r>
-      <w:r>
-        <w:rPr>
-          <w:sz w:val="24"/>
-          <w:szCs w:val="24"/>
-        </w:rPr>
-        <w:t>___________</w:t>
-      </w:r>
-      <w:r>
-        <w:rPr>
-          <w:sz w:val="24"/>
-          <w:szCs w:val="24"/>
-        </w:rPr>
-        <w:t>______</w:t>
-      </w:r>
-      <w:r>
-        <w:rPr>
-          <w:sz w:val="24"/>
-          <w:szCs w:val="24"/>
-        </w:rPr>
-        <w:t>________</w:t>
-      </w:r>
-      <w:r>
-        <w:rPr>
-          <w:sz w:val="24"/>
-          <w:szCs w:val="24"/>
-        </w:rPr>
-        <w:t>_</w:t>
-      </w:r>
-      <w:r>
-        <w:rPr>
-          <w:sz w:val="24"/>
-          <w:szCs w:val="24"/>
-        </w:rPr>
-        <w:t>_</w:t>
-      </w:r>
-    </w:p>
-    <w:p>
-      <w:pPr>
+        <w:spacing w:before="240" w:line="389" w:lineRule="exact"/>
+        <w:ind w:left="34"/>
+        <w:rPr>
+          <w:sz w:val="24"/>
+          <w:szCs w:val="24"/>
+        </w:rPr>
+      </w:pPr>
+      <w:r>
+        <w:rPr>
+          <w:sz w:val="24"/>
+          <w:szCs w:val="24"/>
+        </w:rPr>
+        <w:t>Мы, нижеподписавшиеся, представитель строительно-монтажной организации:</w:t>
+      </w:r>
+    </w:p>
+    <w:tbl>
+      <w:tblPr>
+        <w:tblStyle w:val="ab"/>
+        <w:tblW w:w="5000" w:type="pct"/>
+        <w:tblInd w:w="-112" w:type="dxa"/>
+        <w:tblBorders>
+          <w:top w:val="none" w:sz="0" w:space="0" w:color="auto"/>
+          <w:left w:val="none" w:sz="0" w:space="0" w:color="auto"/>
+          <w:bottom w:val="none" w:sz="0" w:space="0" w:color="auto"/>
+          <w:right w:val="none" w:sz="0" w:space="0" w:color="auto"/>
+        </w:tblBorders>
+        <w:tblLook w:val="04A0" w:firstRow="1" w:lastRow="0" w:firstColumn="1" w:lastColumn="0" w:noHBand="0" w:noVBand="1"/>
+      </w:tblPr>
+      <w:tblGrid>
+        <w:gridCol w:w="9863"/>
+      </w:tblGrid>
+      <w:tr>
+        <w:trPr>
+          <w:trHeight w:val="227"/>
+        </w:trPr>
+        <w:tc>
+          <w:tcPr>
+            <w:tcW w:w="5000" w:type="pct"/>
+            <w:tcBorders>
+              <w:bottom w:val="single" w:sz="4" w:space="0" w:color="auto"/>
+            </w:tcBorders>
+          </w:tcPr>
+          <w:p>
+            <w:pPr>
+              <w:shd w:val="clear" w:color="auto" w:fill="FFFFFF"/>
+              <w:tabs>
+                <w:tab w:val="left" w:leader="underscore" w:pos="4368"/>
+              </w:tabs>
+              <w:spacing w:before="110"/>
+              <w:rPr>
+                <w:sz w:val="24"/>
+                <w:szCs w:val="24"/>
+                <w:lang w:val="en-US"/>
+              </w:rPr>
+            </w:pPr>
+            <w:proofErr w:type="gramStart"/>
+            <w:r>
+              <w:rPr>
+                <w:sz w:val="24"/>
+                <w:szCs w:val="24"/>
+                <w:lang w:val="en-US"/>
+              </w:rPr>
+              <w:t xml:space="preserve">{{ </w:t>
+            </w:r>
+            <w:proofErr w:type="spellStart"/>
+            <w:r>
+              <w:rPr>
+                <w:sz w:val="24"/>
+                <w:szCs w:val="24"/>
+                <w:lang w:val="en-US"/>
+              </w:rPr>
+              <w:t>construction</w:t>
+            </w:r>
+            <w:proofErr w:type="gramEnd"/>
+            <w:r>
+              <w:rPr>
+                <w:sz w:val="24"/>
+                <w:szCs w:val="24"/>
+                <w:lang w:val="en-US"/>
+              </w:rPr>
+              <w:t>_organization</w:t>
+            </w:r>
+            <w:proofErr w:type="spellEnd"/>
+            <w:r>
+              <w:rPr>
+                <w:sz w:val="24"/>
+                <w:szCs w:val="24"/>
+                <w:lang w:val="en-US"/>
+              </w:rPr>
+              <w:t xml:space="preserve"> }}, </w:t>
+            </w:r>
+            <w:r>
+              <w:rPr>
+                <w:sz w:val="24"/>
+                <w:szCs w:val="24"/>
+              </w:rPr>
+              <w:t>Директор</w:t>
+            </w:r>
+            <w:r>
+              <w:rPr>
+                <w:sz w:val="24"/>
+                <w:szCs w:val="24"/>
+                <w:lang w:val="en-US"/>
+              </w:rPr>
+              <w:t xml:space="preserve"> {{ </w:t>
+            </w:r>
+            <w:proofErr w:type="spellStart"/>
+            <w:r>
+              <w:rPr>
+                <w:sz w:val="24"/>
+                <w:szCs w:val="24"/>
+                <w:lang w:val="en-US"/>
+              </w:rPr>
+              <w:t>construction_organization_chief</w:t>
+            </w:r>
+            <w:proofErr w:type="spellEnd"/>
+            <w:r>
+              <w:rPr>
+                <w:sz w:val="24"/>
+                <w:szCs w:val="24"/>
+                <w:lang w:val="en-US"/>
+              </w:rPr>
+              <w:t xml:space="preserve"> }}</w:t>
+            </w:r>
+          </w:p>
+        </w:tc>
+      </w:tr>
+    </w:tbl>
+    <w:p>
+      <w:pPr>
+        <w:spacing w:before="53"/>
         <w:jc w:val="center"/>
         <w:rPr>
           <w:sz w:val="16"/>
@@ -338,7 +314,14 @@
           <w:sz w:val="24"/>
           <w:szCs w:val="24"/>
         </w:rPr>
-        <w:t xml:space="preserve">представитель теплосети </w:t>
+        <w:t xml:space="preserve">представитель </w:t>
+      </w:r>
+      <w:r>
+        <w:rPr>
+          <w:sz w:val="24"/>
+          <w:szCs w:val="24"/>
+        </w:rPr>
+        <w:t xml:space="preserve">теплосети </w:t>
       </w:r>
       <w:r>
         <w:rPr>
@@ -348,50 +331,59 @@
         </w:rPr>
         <w:t xml:space="preserve">Начальник </w:t>
       </w:r>
-      <w:r>
-        <w:rPr>
-          <w:sz w:val="24"/>
-          <w:szCs w:val="24"/>
-          <w:u w:val="single"/>
-        </w:rPr>
-        <w:t>Юж</w:t>
-      </w:r>
-      <w:r>
-        <w:rPr>
-          <w:sz w:val="24"/>
-          <w:szCs w:val="24"/>
-          <w:u w:val="single"/>
-        </w:rPr>
-        <w:t xml:space="preserve">ного Сетевого Района </w:t>
-      </w:r>
-      <w:r>
-        <w:rPr>
-          <w:sz w:val="24"/>
-          <w:szCs w:val="24"/>
-          <w:u w:val="single"/>
-        </w:rPr>
-        <w:t>Кондратюк В.В.</w:t>
-      </w:r>
-      <w:r>
-        <w:rPr>
-          <w:sz w:val="24"/>
-          <w:szCs w:val="24"/>
-        </w:rPr>
-        <w:t>_</w:t>
-      </w:r>
-      <w:r>
-        <w:rPr>
-          <w:sz w:val="24"/>
-          <w:szCs w:val="24"/>
-        </w:rPr>
-        <w:t>____</w:t>
-      </w:r>
-      <w:r>
-        <w:rPr>
-          <w:sz w:val="24"/>
-          <w:szCs w:val="24"/>
-        </w:rPr>
-        <w:t>__</w:t>
+      <w:proofErr w:type="gramStart"/>
+      <w:r>
+        <w:rPr>
+          <w:sz w:val="24"/>
+          <w:szCs w:val="24"/>
+          <w:u w:val="single"/>
+        </w:rPr>
+        <w:t xml:space="preserve">{{ </w:t>
+      </w:r>
+      <w:proofErr w:type="spellStart"/>
+      <w:r>
+        <w:rPr>
+          <w:sz w:val="24"/>
+          <w:szCs w:val="24"/>
+          <w:u w:val="single"/>
+        </w:rPr>
+        <w:t>phn</w:t>
+      </w:r>
+      <w:proofErr w:type="gramEnd"/>
+      <w:r>
+        <w:rPr>
+          <w:sz w:val="24"/>
+          <w:szCs w:val="24"/>
+          <w:u w:val="single"/>
+        </w:rPr>
+        <w:t>_region</w:t>
+      </w:r>
+      <w:proofErr w:type="spellEnd"/>
+      <w:r>
+        <w:rPr>
+          <w:sz w:val="24"/>
+          <w:szCs w:val="24"/>
+          <w:u w:val="single"/>
+        </w:rPr>
+        <w:t xml:space="preserve"> }} ТОО «ПТС» {{ </w:t>
+      </w:r>
+      <w:proofErr w:type="spellStart"/>
+      <w:r>
+        <w:rPr>
+          <w:sz w:val="24"/>
+          <w:szCs w:val="24"/>
+          <w:u w:val="single"/>
+        </w:rPr>
+        <w:t>phn_region_chief</w:t>
+      </w:r>
+      <w:proofErr w:type="spellEnd"/>
+      <w:r>
+        <w:rPr>
+          <w:sz w:val="24"/>
+          <w:szCs w:val="24"/>
+          <w:u w:val="single"/>
+        </w:rPr>
+        <w:t xml:space="preserve"> }}</w:t>
       </w:r>
     </w:p>
     <w:p>
@@ -477,29 +469,39 @@
           <w:sz w:val="24"/>
           <w:szCs w:val="24"/>
         </w:rPr>
-        <w:t>20</w:t>
-      </w:r>
-      <w:r>
-        <w:rPr>
-          <w:sz w:val="24"/>
-          <w:szCs w:val="24"/>
-        </w:rPr>
-        <w:t>2</w:t>
-      </w:r>
-      <w:r>
-        <w:rPr>
-          <w:sz w:val="24"/>
-          <w:szCs w:val="24"/>
-        </w:rPr>
-        <w:t>1</w:t>
-      </w:r>
-      <w:r>
-        <w:rPr>
-          <w:sz w:val="24"/>
-          <w:szCs w:val="24"/>
-        </w:rPr>
         <w:t xml:space="preserve"> </w:t>
       </w:r>
+      <w:proofErr w:type="gramStart"/>
+      <w:r>
+        <w:rPr>
+          <w:sz w:val="24"/>
+          <w:szCs w:val="24"/>
+        </w:rPr>
+        <w:t xml:space="preserve">{{ </w:t>
+      </w:r>
+      <w:r>
+        <w:rPr>
+          <w:sz w:val="24"/>
+          <w:szCs w:val="24"/>
+          <w:lang w:val="en-US"/>
+        </w:rPr>
+        <w:t>year</w:t>
+      </w:r>
+      <w:proofErr w:type="gramEnd"/>
+      <w:r>
+        <w:rPr>
+          <w:sz w:val="24"/>
+          <w:szCs w:val="24"/>
+        </w:rPr>
+        <w:t xml:space="preserve"> }}</w:t>
+      </w:r>
+      <w:r>
+        <w:rPr>
+          <w:sz w:val="24"/>
+          <w:szCs w:val="24"/>
+        </w:rPr>
+        <w:t xml:space="preserve"> </w:t>
+      </w:r>
       <w:r>
         <w:rPr>
           <w:sz w:val="24"/>
@@ -552,23 +554,33 @@
           <w:szCs w:val="24"/>
           <w:u w:val="single"/>
         </w:rPr>
-        <w:t>1</w:t>
-      </w:r>
-      <w:r>
-        <w:rPr>
-          <w:sz w:val="24"/>
-          <w:szCs w:val="24"/>
-          <w:u w:val="single"/>
-        </w:rPr>
-        <w:t>25</w:t>
-      </w:r>
-      <w:r>
-        <w:rPr>
-          <w:sz w:val="24"/>
-          <w:szCs w:val="24"/>
-          <w:u w:val="single"/>
-        </w:rPr>
-        <w:t xml:space="preserve"> мм</w:t>
+        <w:t xml:space="preserve"> {{ </w:t>
+      </w:r>
+      <w:proofErr w:type="spellStart"/>
+      <w:r>
+        <w:rPr>
+          <w:sz w:val="24"/>
+          <w:szCs w:val="24"/>
+          <w:u w:val="single"/>
+        </w:rPr>
+        <w:t>pipe_diameter_isolation_feed</w:t>
+      </w:r>
+      <w:proofErr w:type="spellEnd"/>
+      <w:r>
+        <w:rPr>
+          <w:sz w:val="24"/>
+          <w:szCs w:val="24"/>
+          <w:u w:val="single"/>
+        </w:rPr>
+        <w:t xml:space="preserve"> }} </w:t>
+      </w:r>
+      <w:r>
+        <w:rPr>
+          <w:sz w:val="24"/>
+          <w:szCs w:val="24"/>
+          <w:u w:val="single"/>
+        </w:rPr>
+        <w:t>мм</w:t>
       </w:r>
       <w:r>
         <w:rPr>
@@ -640,23 +652,25 @@
           <w:szCs w:val="24"/>
           <w:u w:val="single"/>
         </w:rPr>
-        <w:t>68,4</w:t>
-      </w:r>
-      <w:r>
-        <w:rPr>
-          <w:sz w:val="24"/>
-          <w:szCs w:val="24"/>
-          <w:u w:val="single"/>
-        </w:rPr>
-        <w:t xml:space="preserve"> м</w:t>
-      </w:r>
-      <w:r>
-        <w:rPr>
-          <w:sz w:val="24"/>
-          <w:szCs w:val="24"/>
-          <w:u w:val="single"/>
-        </w:rPr>
-        <w:t xml:space="preserve"> </w:t>
+        <w:t xml:space="preserve">{{ </w:t>
+      </w:r>
+      <w:proofErr w:type="spellStart"/>
+      <w:r>
+        <w:rPr>
+          <w:sz w:val="24"/>
+          <w:szCs w:val="24"/>
+          <w:u w:val="single"/>
+        </w:rPr>
+        <w:t>heating_network_pf_length</w:t>
+      </w:r>
+      <w:proofErr w:type="spellEnd"/>
+      <w:r>
+        <w:rPr>
+          <w:sz w:val="24"/>
+          <w:szCs w:val="24"/>
+          <w:u w:val="single"/>
+        </w:rPr>
+        <w:t xml:space="preserve"> }}</w:t>
       </w:r>
     </w:p>
     <w:p>
@@ -785,6 +799,7 @@
         </w:rPr>
         <w:t xml:space="preserve">от </w:t>
       </w:r>
+      <w:proofErr w:type="gramStart"/>
       <w:r>
         <w:rPr>
           <w:spacing w:val="-1"/>
@@ -792,7 +807,7 @@
           <w:szCs w:val="24"/>
           <w:u w:val="single"/>
         </w:rPr>
-        <w:t>существующей т/сети</w:t>
+        <w:t xml:space="preserve">{{ </w:t>
       </w:r>
       <w:r>
         <w:rPr>
@@ -800,9 +815,11 @@
           <w:sz w:val="24"/>
           <w:szCs w:val="24"/>
           <w:u w:val="single"/>
-        </w:rPr>
-        <w:t xml:space="preserve"> между</w:t>
-      </w:r>
+          <w:lang w:val="en-US"/>
+        </w:rPr>
+        <w:t>from</w:t>
+      </w:r>
+      <w:proofErr w:type="gramEnd"/>
       <w:r>
         <w:rPr>
           <w:spacing w:val="-1"/>
@@ -810,7 +827,7 @@
           <w:szCs w:val="24"/>
           <w:u w:val="single"/>
         </w:rPr>
-        <w:t xml:space="preserve"> </w:t>
+        <w:t xml:space="preserve"> }}</w:t>
       </w:r>
       <w:r>
         <w:rPr>
@@ -819,9 +836,8 @@
           <w:szCs w:val="24"/>
           <w:u w:val="single"/>
         </w:rPr>
-        <w:t>НО-16/17 и НО-16/23, от УТ1 (</w:t>
-      </w:r>
-      <w:proofErr w:type="spellStart"/>
+        <w:t xml:space="preserve"> до </w:t>
+      </w:r>
       <w:r>
         <w:rPr>
           <w:spacing w:val="-1"/>
@@ -829,19 +845,18 @@
           <w:szCs w:val="24"/>
           <w:u w:val="single"/>
         </w:rPr>
-        <w:t>проектир</w:t>
-      </w:r>
-      <w:proofErr w:type="spellEnd"/>
+        <w:t xml:space="preserve">{{ </w:t>
+      </w:r>
       <w:r>
         <w:rPr>
           <w:spacing w:val="-1"/>
           <w:sz w:val="24"/>
           <w:szCs w:val="24"/>
           <w:u w:val="single"/>
-        </w:rPr>
-        <w:t xml:space="preserve">.) до ТУ жилого дома Зыряновская, </w:t>
-      </w:r>
-      <w:proofErr w:type="gramStart"/>
+          <w:lang w:val="en-US"/>
+        </w:rPr>
+        <w:t>to</w:t>
+      </w:r>
       <w:r>
         <w:rPr>
           <w:spacing w:val="-1"/>
@@ -849,7 +864,7 @@
           <w:szCs w:val="24"/>
           <w:u w:val="single"/>
         </w:rPr>
-        <w:t>91.</w:t>
+        <w:t xml:space="preserve"> }}</w:t>
       </w:r>
       <w:r>
         <w:rPr>
@@ -857,64 +872,7 @@
           <w:sz w:val="24"/>
           <w:szCs w:val="24"/>
         </w:rPr>
-        <w:t>_</w:t>
-      </w:r>
-      <w:proofErr w:type="gramEnd"/>
-      <w:r>
-        <w:rPr>
-          <w:spacing w:val="-1"/>
-          <w:sz w:val="24"/>
-          <w:szCs w:val="24"/>
-        </w:rPr>
-        <w:t>_</w:t>
-      </w:r>
-      <w:r>
-        <w:rPr>
-          <w:spacing w:val="-1"/>
-          <w:sz w:val="24"/>
-          <w:szCs w:val="24"/>
-        </w:rPr>
-        <w:t>__________________</w:t>
-      </w:r>
-      <w:r>
-        <w:rPr>
-          <w:spacing w:val="-1"/>
-          <w:sz w:val="24"/>
-          <w:szCs w:val="24"/>
-        </w:rPr>
-        <w:t>____</w:t>
-      </w:r>
-      <w:r>
-        <w:rPr>
-          <w:spacing w:val="-1"/>
-          <w:sz w:val="24"/>
-          <w:szCs w:val="24"/>
-        </w:rPr>
-        <w:t>_</w:t>
-      </w:r>
-      <w:r>
-        <w:rPr>
-          <w:spacing w:val="-1"/>
-          <w:sz w:val="24"/>
-          <w:szCs w:val="24"/>
-        </w:rPr>
-        <w:t>___</w:t>
-      </w:r>
-      <w:r>
-        <w:rPr>
-          <w:spacing w:val="-1"/>
-          <w:sz w:val="24"/>
-          <w:szCs w:val="24"/>
-        </w:rPr>
-        <w:t>___</w:t>
-      </w:r>
-      <w:r>
-        <w:rPr>
-          <w:spacing w:val="-1"/>
-          <w:sz w:val="24"/>
-          <w:szCs w:val="24"/>
-        </w:rPr>
-        <w:t>___</w:t>
+        <w:t>.</w:t>
       </w:r>
     </w:p>
     <w:p>
@@ -977,8 +935,6 @@
         </w:rPr>
         <w:t>_______________</w:t>
       </w:r>
-      <w:bookmarkStart w:id="0" w:name="_GoBack"/>
-      <w:bookmarkEnd w:id="0"/>
     </w:p>
     <w:p>
       <w:pPr>
@@ -1124,21 +1080,32 @@
     </w:p>
     <w:p>
       <w:pPr>
-        <w:rPr>
-          <w:sz w:val="24"/>
-          <w:szCs w:val="24"/>
-        </w:rPr>
-      </w:pPr>
-    </w:p>
-    <w:p>
-      <w:pPr>
-        <w:rPr>
-          <w:sz w:val="24"/>
-          <w:szCs w:val="24"/>
-        </w:rPr>
-      </w:pPr>
-      <w:r>
-        <w:rPr>
+        <w:tabs>
+          <w:tab w:val="left" w:leader="underscore" w:pos="9845"/>
+        </w:tabs>
+        <w:spacing w:before="240"/>
+        <w:ind w:left="11"/>
+      </w:pPr>
+    </w:p>
+    <w:p>
+      <w:pPr>
+        <w:tabs>
+          <w:tab w:val="left" w:pos="5909"/>
+        </w:tabs>
+        <w:spacing w:before="19" w:line="389" w:lineRule="exact"/>
+        <w:ind w:left="19"/>
+        <w:rPr>
+          <w:rFonts w:cs="Times New Roman"/>
+          <w:spacing w:val="-1"/>
+          <w:sz w:val="24"/>
+          <w:szCs w:val="24"/>
+          <w:u w:val="single"/>
+        </w:rPr>
+      </w:pPr>
+      <w:r>
+        <w:rPr>
+          <w:b/>
+          <w:snapToGrid w:val="0"/>
           <w:sz w:val="24"/>
           <w:szCs w:val="24"/>
         </w:rPr>
@@ -1146,271 +1113,582 @@
       </w:r>
       <w:r>
         <w:rPr>
-          <w:sz w:val="24"/>
-          <w:szCs w:val="24"/>
+          <w:rFonts w:cs="Times New Roman"/>
+          <w:spacing w:val="-1"/>
+          <w:sz w:val="24"/>
+          <w:szCs w:val="24"/>
+          <w:u w:val="single"/>
         </w:rPr>
         <w:t>:</w:t>
       </w:r>
-      <w:r>
-        <w:rPr>
+    </w:p>
+    <w:tbl>
+      <w:tblPr>
+        <w:tblStyle w:val="ab"/>
+        <w:tblW w:w="5000" w:type="pct"/>
+        <w:tblInd w:w="-112" w:type="dxa"/>
+        <w:tblBorders>
+          <w:top w:val="none" w:sz="0" w:space="0" w:color="auto"/>
+          <w:left w:val="none" w:sz="0" w:space="0" w:color="auto"/>
+          <w:bottom w:val="none" w:sz="0" w:space="0" w:color="auto"/>
+          <w:right w:val="none" w:sz="0" w:space="0" w:color="auto"/>
+        </w:tblBorders>
+        <w:tblLook w:val="04A0" w:firstRow="1" w:lastRow="0" w:firstColumn="1" w:lastColumn="0" w:noHBand="0" w:noVBand="1"/>
+      </w:tblPr>
+      <w:tblGrid>
+        <w:gridCol w:w="9863"/>
+      </w:tblGrid>
+      <w:tr>
+        <w:trPr>
+          <w:trHeight w:val="227"/>
+        </w:trPr>
+        <w:tc>
+          <w:tcPr>
+            <w:tcW w:w="5000" w:type="pct"/>
+            <w:tcBorders>
+              <w:bottom w:val="single" w:sz="4" w:space="0" w:color="auto"/>
+            </w:tcBorders>
+          </w:tcPr>
+          <w:p>
+            <w:pPr>
+              <w:tabs>
+                <w:tab w:val="left" w:leader="underscore" w:pos="9274"/>
+              </w:tabs>
+              <w:spacing w:before="120"/>
+              <w:rPr>
+                <w:sz w:val="24"/>
+                <w:szCs w:val="24"/>
+                <w:lang w:val="en-US"/>
+              </w:rPr>
+            </w:pPr>
+            <w:proofErr w:type="gramStart"/>
+            <w:r>
+              <w:rPr>
+                <w:rFonts w:cs="Times New Roman"/>
+                <w:spacing w:val="-1"/>
+                <w:sz w:val="24"/>
+                <w:szCs w:val="24"/>
+                <w:lang w:val="en-US"/>
+              </w:rPr>
+              <w:t xml:space="preserve">{{ </w:t>
+            </w:r>
+            <w:proofErr w:type="spellStart"/>
+            <w:r>
+              <w:rPr>
+                <w:rFonts w:cs="Times New Roman"/>
+                <w:spacing w:val="-1"/>
+                <w:sz w:val="24"/>
+                <w:szCs w:val="24"/>
+                <w:lang w:val="en-US"/>
+              </w:rPr>
+              <w:t>construction</w:t>
+            </w:r>
+            <w:proofErr w:type="gramEnd"/>
+            <w:r>
+              <w:rPr>
+                <w:rFonts w:cs="Times New Roman"/>
+                <w:spacing w:val="-1"/>
+                <w:sz w:val="24"/>
+                <w:szCs w:val="24"/>
+                <w:lang w:val="en-US"/>
+              </w:rPr>
+              <w:t>_organization</w:t>
+            </w:r>
+            <w:r>
+              <w:rPr>
+                <w:rFonts w:cs="Times New Roman"/>
+                <w:spacing w:val="-1"/>
+                <w:sz w:val="24"/>
+                <w:szCs w:val="24"/>
+                <w:lang w:val="en-US"/>
+              </w:rPr>
+              <w:t>_chief</w:t>
+            </w:r>
+            <w:proofErr w:type="spellEnd"/>
+            <w:r>
+              <w:rPr>
+                <w:rFonts w:cs="Times New Roman"/>
+                <w:spacing w:val="-1"/>
+                <w:sz w:val="24"/>
+                <w:szCs w:val="24"/>
+                <w:lang w:val="en-US"/>
+              </w:rPr>
+              <w:t xml:space="preserve"> }}</w:t>
+            </w:r>
+            <w:r>
+              <w:rPr>
+                <w:rFonts w:cs="Times New Roman"/>
+                <w:spacing w:val="-1"/>
+                <w:sz w:val="24"/>
+                <w:szCs w:val="24"/>
+                <w:lang w:val="en-US"/>
+              </w:rPr>
+              <w:t xml:space="preserve">, </w:t>
+            </w:r>
+            <w:r>
+              <w:rPr>
+                <w:rFonts w:cs="Times New Roman"/>
+                <w:spacing w:val="-1"/>
+                <w:sz w:val="24"/>
+                <w:szCs w:val="24"/>
+              </w:rPr>
+              <w:t>Директор</w:t>
+            </w:r>
+            <w:r>
+              <w:rPr>
+                <w:rFonts w:cs="Times New Roman"/>
+                <w:spacing w:val="-1"/>
+                <w:sz w:val="24"/>
+                <w:szCs w:val="24"/>
+                <w:lang w:val="en-US"/>
+              </w:rPr>
+              <w:t xml:space="preserve"> </w:t>
+            </w:r>
+            <w:r>
+              <w:rPr>
+                <w:rFonts w:cs="Times New Roman"/>
+                <w:spacing w:val="-1"/>
+                <w:sz w:val="24"/>
+                <w:szCs w:val="24"/>
+                <w:lang w:val="en-US"/>
+              </w:rPr>
+              <w:t xml:space="preserve">{{ </w:t>
+            </w:r>
+            <w:proofErr w:type="spellStart"/>
+            <w:r>
+              <w:rPr>
+                <w:rFonts w:cs="Times New Roman"/>
+                <w:spacing w:val="-1"/>
+                <w:sz w:val="24"/>
+                <w:szCs w:val="24"/>
+                <w:lang w:val="en-US"/>
+              </w:rPr>
+              <w:t>construction_organization</w:t>
+            </w:r>
+            <w:proofErr w:type="spellEnd"/>
+            <w:r>
+              <w:rPr>
+                <w:rFonts w:cs="Times New Roman"/>
+                <w:spacing w:val="-1"/>
+                <w:sz w:val="24"/>
+                <w:szCs w:val="24"/>
+                <w:lang w:val="en-US"/>
+              </w:rPr>
+              <w:t xml:space="preserve"> </w:t>
+            </w:r>
+            <w:r>
+              <w:rPr>
+                <w:rFonts w:cs="Times New Roman"/>
+                <w:spacing w:val="-1"/>
+                <w:sz w:val="24"/>
+                <w:szCs w:val="24"/>
+                <w:lang w:val="en-US"/>
+              </w:rPr>
+              <w:t>}}</w:t>
+            </w:r>
+          </w:p>
+        </w:tc>
+      </w:tr>
+    </w:tbl>
+    <w:p>
+      <w:pPr>
+        <w:jc w:val="center"/>
+        <w:rPr>
+          <w:b/>
+          <w:bCs/>
+          <w:snapToGrid w:val="0"/>
+          <w:sz w:val="16"/>
+          <w:szCs w:val="16"/>
+        </w:rPr>
+      </w:pPr>
+      <w:r>
+        <w:rPr>
+          <w:snapToGrid w:val="0"/>
+          <w:sz w:val="16"/>
+          <w:szCs w:val="16"/>
+          <w:lang w:val="en-US"/>
+        </w:rPr>
+        <w:t xml:space="preserve">               </w:t>
+      </w:r>
+      <w:r>
+        <w:rPr>
+          <w:snapToGrid w:val="0"/>
+          <w:sz w:val="16"/>
+          <w:szCs w:val="16"/>
+        </w:rPr>
+        <w:t>(Ф.И.О., должность, подпись, печать)</w:t>
+      </w:r>
+    </w:p>
+    <w:p>
+      <w:pPr>
+        <w:rPr>
+          <w:sz w:val="24"/>
+          <w:szCs w:val="24"/>
+        </w:rPr>
+      </w:pPr>
+    </w:p>
+    <w:p>
+      <w:pPr>
+        <w:tabs>
+          <w:tab w:val="left" w:pos="5414"/>
+          <w:tab w:val="left" w:pos="8731"/>
+        </w:tabs>
+        <w:spacing w:line="389" w:lineRule="exact"/>
+        <w:ind w:left="10"/>
+        <w:rPr>
+          <w:rFonts w:cs="Times New Roman"/>
+          <w:b/>
+          <w:spacing w:val="-2"/>
+          <w:sz w:val="24"/>
+          <w:szCs w:val="24"/>
+        </w:rPr>
+      </w:pPr>
+      <w:r>
+        <w:rPr>
+          <w:b/>
+          <w:snapToGrid w:val="0"/>
+          <w:sz w:val="24"/>
+          <w:szCs w:val="24"/>
+        </w:rPr>
+        <w:t xml:space="preserve">Представитель </w:t>
+      </w:r>
+      <w:r>
+        <w:rPr>
+          <w:rFonts w:cs="Times New Roman"/>
+          <w:b/>
+          <w:spacing w:val="-2"/>
+          <w:sz w:val="24"/>
+          <w:szCs w:val="24"/>
+        </w:rPr>
+        <w:t>ТОО</w:t>
+      </w:r>
+      <w:r>
+        <w:rPr>
+          <w:b/>
+          <w:spacing w:val="-2"/>
           <w:sz w:val="24"/>
           <w:szCs w:val="24"/>
         </w:rPr>
         <w:t xml:space="preserve"> </w:t>
       </w:r>
-    </w:p>
-    <w:p>
-      <w:pPr>
-        <w:tabs>
-          <w:tab w:val="left" w:leader="underscore" w:pos="2381"/>
-          <w:tab w:val="left" w:pos="8208"/>
-          <w:tab w:val="left" w:leader="underscore" w:pos="8947"/>
-        </w:tabs>
-        <w:spacing w:before="115" w:line="408" w:lineRule="exact"/>
-        <w:ind w:right="33"/>
-        <w:rPr>
-          <w:sz w:val="24"/>
-          <w:szCs w:val="24"/>
-          <w:u w:val="single"/>
-        </w:rPr>
-      </w:pPr>
-      <w:r>
-        <w:rPr>
-          <w:spacing w:val="-1"/>
-          <w:sz w:val="24"/>
-          <w:szCs w:val="24"/>
-          <w:u w:val="single"/>
-        </w:rPr>
-        <w:t>ТОО «</w:t>
-      </w:r>
-      <w:r>
-        <w:rPr>
-          <w:spacing w:val="-1"/>
-          <w:sz w:val="24"/>
-          <w:szCs w:val="24"/>
-          <w:u w:val="single"/>
-        </w:rPr>
-        <w:t>OVGroup</w:t>
-      </w:r>
-      <w:r>
-        <w:rPr>
-          <w:spacing w:val="-1"/>
-          <w:sz w:val="24"/>
-          <w:szCs w:val="24"/>
-          <w:u w:val="single"/>
-        </w:rPr>
-        <w:t>», Директор Гусельников О.Н</w:t>
-      </w:r>
-      <w:r>
-        <w:rPr>
-          <w:spacing w:val="-1"/>
-          <w:sz w:val="24"/>
-          <w:szCs w:val="24"/>
-          <w:u w:val="single"/>
-        </w:rPr>
-        <w:t>.</w:t>
-      </w:r>
-      <w:r>
-        <w:rPr>
-          <w:sz w:val="24"/>
-          <w:szCs w:val="24"/>
-        </w:rPr>
-        <w:t>______</w:t>
-      </w:r>
-      <w:r>
-        <w:rPr>
-          <w:sz w:val="24"/>
-          <w:szCs w:val="24"/>
-        </w:rPr>
-        <w:t>______</w:t>
-      </w:r>
-      <w:r>
-        <w:rPr>
-          <w:sz w:val="24"/>
-          <w:szCs w:val="24"/>
-        </w:rPr>
-        <w:t>_</w:t>
-      </w:r>
-      <w:r>
-        <w:rPr>
-          <w:sz w:val="24"/>
-          <w:szCs w:val="24"/>
-        </w:rPr>
-        <w:t>_________</w:t>
-      </w:r>
-      <w:r>
-        <w:rPr>
-          <w:sz w:val="24"/>
-          <w:szCs w:val="24"/>
-        </w:rPr>
-        <w:t>____</w:t>
-      </w:r>
-      <w:r>
-        <w:rPr>
-          <w:sz w:val="24"/>
-          <w:szCs w:val="24"/>
-        </w:rPr>
-        <w:t>__</w:t>
-      </w:r>
-      <w:r>
-        <w:rPr>
-          <w:sz w:val="24"/>
-          <w:szCs w:val="24"/>
-        </w:rPr>
-        <w:t>__</w:t>
-      </w:r>
-    </w:p>
-    <w:p>
-      <w:pPr>
-        <w:rPr>
-          <w:sz w:val="24"/>
-          <w:szCs w:val="24"/>
-        </w:rPr>
-      </w:pPr>
-      <w:r>
-        <w:rPr>
-          <w:sz w:val="24"/>
-          <w:szCs w:val="24"/>
+      <w:r>
+        <w:rPr>
+          <w:rFonts w:cs="Times New Roman"/>
+          <w:b/>
+          <w:spacing w:val="-2"/>
+          <w:sz w:val="24"/>
+          <w:szCs w:val="24"/>
+        </w:rPr>
+        <w:t>«Павлодарские</w:t>
+      </w:r>
+      <w:r>
+        <w:rPr>
+          <w:b/>
+          <w:spacing w:val="-2"/>
+          <w:sz w:val="24"/>
+          <w:szCs w:val="24"/>
+        </w:rPr>
+        <w:t xml:space="preserve"> </w:t>
+      </w:r>
+      <w:r>
+        <w:rPr>
+          <w:rFonts w:cs="Times New Roman"/>
+          <w:b/>
+          <w:spacing w:val="-2"/>
+          <w:sz w:val="24"/>
+          <w:szCs w:val="24"/>
+        </w:rPr>
+        <w:t>тепловые</w:t>
+      </w:r>
+      <w:r>
+        <w:rPr>
+          <w:b/>
+          <w:spacing w:val="-2"/>
+          <w:sz w:val="24"/>
+          <w:szCs w:val="24"/>
+        </w:rPr>
+        <w:t xml:space="preserve"> </w:t>
+      </w:r>
+      <w:r>
+        <w:rPr>
+          <w:rFonts w:cs="Times New Roman"/>
+          <w:b/>
+          <w:spacing w:val="-2"/>
+          <w:sz w:val="24"/>
+          <w:szCs w:val="24"/>
+        </w:rPr>
+        <w:t>сети»</w:t>
+      </w:r>
+      <w:r>
+        <w:rPr>
+          <w:rFonts w:cs="Times New Roman"/>
+          <w:b/>
+          <w:spacing w:val="-2"/>
+          <w:sz w:val="24"/>
+          <w:szCs w:val="24"/>
+        </w:rPr>
+        <w:t>:</w:t>
+      </w:r>
+    </w:p>
+    <w:tbl>
+      <w:tblPr>
+        <w:tblStyle w:val="ab"/>
+        <w:tblW w:w="5000" w:type="pct"/>
+        <w:tblInd w:w="-112" w:type="dxa"/>
+        <w:tblBorders>
+          <w:top w:val="none" w:sz="0" w:space="0" w:color="auto"/>
+          <w:left w:val="none" w:sz="0" w:space="0" w:color="auto"/>
+          <w:bottom w:val="none" w:sz="0" w:space="0" w:color="auto"/>
+          <w:right w:val="none" w:sz="0" w:space="0" w:color="auto"/>
+        </w:tblBorders>
+        <w:tblLook w:val="04A0" w:firstRow="1" w:lastRow="0" w:firstColumn="1" w:lastColumn="0" w:noHBand="0" w:noVBand="1"/>
+      </w:tblPr>
+      <w:tblGrid>
+        <w:gridCol w:w="9863"/>
+      </w:tblGrid>
+      <w:tr>
+        <w:trPr>
+          <w:trHeight w:val="227"/>
+        </w:trPr>
+        <w:tc>
+          <w:tcPr>
+            <w:tcW w:w="5000" w:type="pct"/>
+            <w:tcBorders>
+              <w:bottom w:val="single" w:sz="4" w:space="0" w:color="auto"/>
+            </w:tcBorders>
+          </w:tcPr>
+          <w:p>
+            <w:pPr>
+              <w:tabs>
+                <w:tab w:val="left" w:leader="underscore" w:pos="9274"/>
+              </w:tabs>
+              <w:spacing w:before="120"/>
+              <w:rPr>
+                <w:rFonts w:cs="Times New Roman"/>
+                <w:spacing w:val="-2"/>
+                <w:sz w:val="24"/>
+                <w:szCs w:val="24"/>
+              </w:rPr>
+            </w:pPr>
+            <w:proofErr w:type="gramStart"/>
+            <w:r>
+              <w:rPr>
+                <w:rFonts w:cs="Times New Roman"/>
+                <w:spacing w:val="-2"/>
+                <w:sz w:val="24"/>
+                <w:szCs w:val="24"/>
+              </w:rPr>
+              <w:t xml:space="preserve">{{ </w:t>
+            </w:r>
+            <w:proofErr w:type="spellStart"/>
+            <w:r>
+              <w:rPr>
+                <w:rFonts w:cs="Times New Roman"/>
+                <w:spacing w:val="-2"/>
+                <w:sz w:val="24"/>
+                <w:szCs w:val="24"/>
+                <w:lang w:val="en-US"/>
+              </w:rPr>
+              <w:t>phn</w:t>
+            </w:r>
+            <w:proofErr w:type="spellEnd"/>
+            <w:proofErr w:type="gramEnd"/>
+            <w:r>
+              <w:rPr>
+                <w:rFonts w:cs="Times New Roman"/>
+                <w:spacing w:val="-2"/>
+                <w:sz w:val="24"/>
+                <w:szCs w:val="24"/>
+              </w:rPr>
+              <w:t>_</w:t>
+            </w:r>
+            <w:r>
+              <w:rPr>
+                <w:rFonts w:cs="Times New Roman"/>
+                <w:spacing w:val="-2"/>
+                <w:sz w:val="24"/>
+                <w:szCs w:val="24"/>
+                <w:lang w:val="en-US"/>
+              </w:rPr>
+              <w:t>region</w:t>
+            </w:r>
+            <w:r>
+              <w:rPr>
+                <w:rFonts w:cs="Times New Roman"/>
+                <w:spacing w:val="-2"/>
+                <w:sz w:val="24"/>
+                <w:szCs w:val="24"/>
+              </w:rPr>
+              <w:t>_</w:t>
+            </w:r>
+            <w:r>
+              <w:rPr>
+                <w:rFonts w:cs="Times New Roman"/>
+                <w:spacing w:val="-2"/>
+                <w:sz w:val="24"/>
+                <w:szCs w:val="24"/>
+                <w:lang w:val="en-US"/>
+              </w:rPr>
+              <w:t>chief</w:t>
+            </w:r>
+            <w:r>
+              <w:rPr>
+                <w:rFonts w:cs="Times New Roman"/>
+                <w:spacing w:val="-2"/>
+                <w:sz w:val="24"/>
+                <w:szCs w:val="24"/>
+              </w:rPr>
+              <w:t xml:space="preserve"> }}</w:t>
+            </w:r>
+            <w:r>
+              <w:rPr>
+                <w:rFonts w:cs="Times New Roman"/>
+                <w:spacing w:val="-2"/>
+                <w:sz w:val="24"/>
+                <w:szCs w:val="24"/>
+              </w:rPr>
+              <w:t xml:space="preserve">, </w:t>
+            </w:r>
+            <w:r>
+              <w:rPr>
+                <w:rFonts w:cs="Times New Roman"/>
+                <w:spacing w:val="-2"/>
+                <w:sz w:val="24"/>
+                <w:szCs w:val="24"/>
+              </w:rPr>
+              <w:t>Начальник {{</w:t>
+            </w:r>
+            <w:r>
+              <w:t xml:space="preserve"> </w:t>
+            </w:r>
+            <w:proofErr w:type="spellStart"/>
+            <w:r>
+              <w:rPr>
+                <w:rFonts w:cs="Times New Roman"/>
+                <w:spacing w:val="-2"/>
+                <w:sz w:val="24"/>
+                <w:szCs w:val="24"/>
+                <w:lang w:val="en-US"/>
+              </w:rPr>
+              <w:t>phn</w:t>
+            </w:r>
+            <w:proofErr w:type="spellEnd"/>
+            <w:r>
+              <w:rPr>
+                <w:rFonts w:cs="Times New Roman"/>
+                <w:spacing w:val="-2"/>
+                <w:sz w:val="24"/>
+                <w:szCs w:val="24"/>
+              </w:rPr>
+              <w:t>_</w:t>
+            </w:r>
+            <w:r>
+              <w:rPr>
+                <w:rFonts w:cs="Times New Roman"/>
+                <w:spacing w:val="-2"/>
+                <w:sz w:val="24"/>
+                <w:szCs w:val="24"/>
+                <w:lang w:val="en-US"/>
+              </w:rPr>
+              <w:t>region</w:t>
+            </w:r>
+            <w:r>
+              <w:rPr>
+                <w:rFonts w:cs="Times New Roman"/>
+                <w:spacing w:val="-2"/>
+                <w:sz w:val="24"/>
+                <w:szCs w:val="24"/>
+              </w:rPr>
+              <w:t xml:space="preserve"> }} </w:t>
+            </w:r>
+            <w:r>
+              <w:rPr>
+                <w:rFonts w:cs="Times New Roman"/>
+                <w:spacing w:val="-3"/>
+                <w:sz w:val="24"/>
+                <w:szCs w:val="24"/>
+              </w:rPr>
+              <w:t>ТОО «ПТС»</w:t>
+            </w:r>
+          </w:p>
+        </w:tc>
+      </w:tr>
+    </w:tbl>
+    <w:p>
+      <w:pPr>
+        <w:jc w:val="center"/>
+        <w:rPr>
+          <w:b/>
+          <w:bCs/>
+          <w:snapToGrid w:val="0"/>
+          <w:sz w:val="16"/>
+          <w:szCs w:val="16"/>
+        </w:rPr>
+      </w:pPr>
+      <w:r>
+        <w:rPr>
+          <w:snapToGrid w:val="0"/>
+          <w:sz w:val="16"/>
+          <w:szCs w:val="16"/>
+        </w:rPr>
+        <w:t xml:space="preserve">               </w:t>
+      </w:r>
+      <w:r>
+        <w:rPr>
+          <w:snapToGrid w:val="0"/>
+          <w:sz w:val="16"/>
+          <w:szCs w:val="16"/>
+        </w:rPr>
+        <w:t>(Ф.И.О., должность, подпись, печать)</w:t>
+      </w:r>
+    </w:p>
+    <w:p>
+      <w:pPr>
+        <w:spacing w:line="1" w:lineRule="exact"/>
+        <w:rPr>
+          <w:sz w:val="2"/>
+          <w:szCs w:val="2"/>
+        </w:rPr>
+        <w:sectPr>
+          <w:type w:val="continuous"/>
+          <w:pgSz w:w="11909" w:h="16834"/>
+          <w:pgMar w:top="1134" w:right="651" w:bottom="720" w:left="1395" w:header="720" w:footer="720" w:gutter="0"/>
+          <w:cols w:space="720"/>
+          <w:noEndnote/>
+        </w:sectPr>
+      </w:pPr>
+      <w:r>
+        <w:rPr>
+          <w:sz w:val="2"/>
+          <w:szCs w:val="2"/>
         </w:rPr>
         <w:tab/>
       </w:r>
       <w:r>
         <w:rPr>
-          <w:sz w:val="24"/>
-          <w:szCs w:val="24"/>
+          <w:sz w:val="2"/>
+          <w:szCs w:val="2"/>
         </w:rPr>
         <w:tab/>
       </w:r>
       <w:r>
         <w:rPr>
-          <w:sz w:val="24"/>
-          <w:szCs w:val="24"/>
+          <w:sz w:val="2"/>
+          <w:szCs w:val="2"/>
         </w:rPr>
         <w:tab/>
       </w:r>
-      <w:r>
-        <w:rPr>
-          <w:sz w:val="24"/>
-          <w:szCs w:val="24"/>
-        </w:rPr>
-        <w:tab/>
-      </w:r>
-      <w:r>
-        <w:rPr>
-          <w:sz w:val="24"/>
-          <w:szCs w:val="24"/>
-        </w:rPr>
-        <w:tab/>
-      </w:r>
-    </w:p>
-    <w:p>
-      <w:pPr>
-        <w:rPr>
-          <w:sz w:val="24"/>
-          <w:szCs w:val="24"/>
-        </w:rPr>
-      </w:pPr>
-    </w:p>
-    <w:p>
-      <w:pPr>
-        <w:rPr>
-          <w:sz w:val="24"/>
-          <w:szCs w:val="24"/>
-        </w:rPr>
-      </w:pPr>
-    </w:p>
-    <w:p>
-      <w:pPr>
-        <w:rPr>
-          <w:sz w:val="24"/>
-          <w:szCs w:val="24"/>
-        </w:rPr>
-      </w:pPr>
-      <w:r>
-        <w:rPr>
-          <w:sz w:val="24"/>
-          <w:szCs w:val="24"/>
-        </w:rPr>
-        <w:t>Представитель Теплосети</w:t>
-      </w:r>
-      <w:r>
-        <w:rPr>
-          <w:sz w:val="24"/>
-          <w:szCs w:val="24"/>
-        </w:rPr>
-        <w:t>:</w:t>
-      </w:r>
-    </w:p>
-    <w:p>
-      <w:pPr>
-        <w:rPr>
-          <w:sz w:val="24"/>
-          <w:szCs w:val="24"/>
-        </w:rPr>
-      </w:pPr>
-      <w:r>
-        <w:rPr>
-          <w:sz w:val="24"/>
-          <w:szCs w:val="24"/>
-        </w:rPr>
-        <w:t xml:space="preserve"> </w:t>
-      </w:r>
-    </w:p>
-    <w:p>
-      <w:r>
-        <w:rPr>
-          <w:sz w:val="24"/>
-          <w:szCs w:val="24"/>
-        </w:rPr>
-        <w:t xml:space="preserve"> </w:t>
-      </w:r>
-      <w:r>
-        <w:rPr>
-          <w:sz w:val="24"/>
-          <w:szCs w:val="24"/>
-          <w:u w:val="single"/>
-        </w:rPr>
-        <w:t xml:space="preserve">Начальник </w:t>
-      </w:r>
-      <w:r>
-        <w:rPr>
-          <w:sz w:val="24"/>
-          <w:szCs w:val="24"/>
-          <w:u w:val="single"/>
-        </w:rPr>
-        <w:t>Юж</w:t>
-      </w:r>
-      <w:r>
-        <w:rPr>
-          <w:sz w:val="24"/>
-          <w:szCs w:val="24"/>
-          <w:u w:val="single"/>
-        </w:rPr>
-        <w:t xml:space="preserve">ного Сетевого Района </w:t>
-      </w:r>
-      <w:r>
-        <w:rPr>
-          <w:sz w:val="24"/>
-          <w:szCs w:val="24"/>
-          <w:u w:val="single"/>
-        </w:rPr>
-        <w:t>Кондратюк В.В</w:t>
-      </w:r>
-      <w:r>
-        <w:rPr>
-          <w:sz w:val="24"/>
-          <w:szCs w:val="24"/>
-          <w:u w:val="single"/>
-        </w:rPr>
-        <w:t>.</w:t>
-      </w:r>
-      <w:r>
-        <w:rPr>
-          <w:sz w:val="24"/>
-          <w:szCs w:val="24"/>
-        </w:rPr>
-        <w:t>________________________</w:t>
-      </w:r>
+    </w:p>
+    <w:p>
+      <w:pPr>
+        <w:sectPr>
+          <w:type w:val="continuous"/>
+          <w:pgSz w:w="11909" w:h="16834"/>
+          <w:pgMar w:top="1134" w:right="651" w:bottom="720" w:left="1395" w:header="720" w:footer="720" w:gutter="0"/>
+          <w:cols w:space="720"/>
+          <w:noEndnote/>
+        </w:sectPr>
+      </w:pPr>
     </w:p>
     <w:p>
       <w:pPr>
@@ -1472,7 +1750,7 @@
 </file>
 
 <file path=word/styles.xml><?xml version="1.0" encoding="utf-8"?>
-<w:styles xmlns:mc="http://schemas.openxmlformats.org/markup-compatibility/2006" xmlns:r="http://schemas.openxmlformats.org/officeDocument/2006/relationships" xmlns:w="http://schemas.openxmlformats.org/wordprocessingml/2006/main" xmlns:w14="http://schemas.microsoft.com/office/word/2010/wordml" xmlns:w15="http://schemas.microsoft.com/office/word/2012/wordml" xmlns:w16se="http://schemas.microsoft.com/office/word/2015/wordml/symex" mc:Ignorable="w14 w15 w16se">
+<w:styles xmlns:mc="http://schemas.openxmlformats.org/markup-compatibility/2006" xmlns:r="http://schemas.openxmlformats.org/officeDocument/2006/relationships" xmlns:w="http://schemas.openxmlformats.org/wordprocessingml/2006/main" xmlns:w14="http://schemas.microsoft.com/office/word/2010/wordml" xmlns:w15="http://schemas.microsoft.com/office/word/2012/wordml" xmlns:w16cex="http://schemas.microsoft.com/office/word/2018/wordml/cex" xmlns:w16cid="http://schemas.microsoft.com/office/word/2016/wordml/cid" xmlns:w16="http://schemas.microsoft.com/office/word/2018/wordml" xmlns:w16sdtdh="http://schemas.microsoft.com/office/word/2020/wordml/sdtdatahash" xmlns:w16se="http://schemas.microsoft.com/office/word/2015/wordml/symex" mc:Ignorable="w14 w15 w16se w16cid w16 w16cex w16sdtdh">
   <w:docDefaults>
     <w:rPrDefault>
       <w:rPr>
@@ -1488,7 +1766,7 @@
       </w:pPr>
     </w:pPrDefault>
   </w:docDefaults>
-  <w:latentStyles w:defLockedState="0" w:defUIPriority="99" w:defSemiHidden="0" w:defUnhideWhenUsed="0" w:defQFormat="0" w:count="371">
+  <w:latentStyles w:defLockedState="0" w:defUIPriority="99" w:defSemiHidden="0" w:defUnhideWhenUsed="0" w:defQFormat="0" w:count="376">
     <w:lsdException w:name="Normal" w:locked="1" w:uiPriority="0" w:qFormat="1"/>
     <w:lsdException w:name="heading 1" w:locked="1" w:uiPriority="0" w:qFormat="1"/>
     <w:lsdException w:name="heading 2" w:locked="1" w:semiHidden="1" w:uiPriority="0" w:unhideWhenUsed="1" w:qFormat="1"/>
@@ -1530,7 +1808,12 @@
     <w:lsdException w:name="Salutation" w:semiHidden="1" w:unhideWhenUsed="1"/>
     <w:lsdException w:name="Strong" w:locked="1" w:uiPriority="0" w:qFormat="1"/>
     <w:lsdException w:name="Emphasis" w:locked="1" w:uiPriority="0" w:qFormat="1"/>
-    <w:lsdException w:name="Normal Table" w:semiHidden="1" w:unhideWhenUsed="1"/>
+    <w:lsdException w:name="HTML Keyboard" w:semiHidden="1" w:unhideWhenUsed="1"/>
+    <w:lsdException w:name="annotation subject" w:semiHidden="1" w:unhideWhenUsed="1"/>
+    <w:lsdException w:name="No List" w:semiHidden="1" w:unhideWhenUsed="1"/>
+    <w:lsdException w:name="Outline List 1" w:semiHidden="1" w:unhideWhenUsed="1"/>
+    <w:lsdException w:name="Outline List 2" w:semiHidden="1" w:unhideWhenUsed="1"/>
+    <w:lsdException w:name="Outline List 3" w:semiHidden="1" w:unhideWhenUsed="1"/>
     <w:lsdException w:name="Table Simple 1" w:semiHidden="1" w:unhideWhenUsed="1"/>
     <w:lsdException w:name="Table Simple 2" w:semiHidden="1" w:unhideWhenUsed="1"/>
     <w:lsdException w:name="Table Simple 3" w:semiHidden="1" w:unhideWhenUsed="1"/>
@@ -1568,12 +1851,10 @@
     <w:lsdException w:name="Table Contemporary" w:semiHidden="1" w:unhideWhenUsed="1"/>
     <w:lsdException w:name="Table Elegant" w:semiHidden="1" w:unhideWhenUsed="1"/>
     <w:lsdException w:name="Table Professional" w:semiHidden="1" w:unhideWhenUsed="1"/>
-    <w:lsdException w:name="Table Subtle 1" w:semiHidden="1" w:unhideWhenUsed="1"/>
     <w:lsdException w:name="Table Subtle 2" w:semiHidden="1" w:unhideWhenUsed="1"/>
     <w:lsdException w:name="Table Web 1" w:semiHidden="1" w:unhideWhenUsed="1"/>
-    <w:lsdException w:name="Table Web 2" w:semiHidden="1" w:unhideWhenUsed="1"/>
-    <w:lsdException w:name="Table Web 3" w:semiHidden="1" w:unhideWhenUsed="1"/>
-    <w:lsdException w:name="Table Grid" w:locked="1" w:uiPriority="0"/>
+    <w:lsdException w:name="Balloon Text" w:semiHidden="1" w:unhideWhenUsed="1"/>
+    <w:lsdException w:name="Table Grid" w:locked="1" w:uiPriority="59"/>
     <w:lsdException w:name="Table Theme" w:semiHidden="1" w:unhideWhenUsed="1"/>
     <w:lsdException w:name="Placeholder Text" w:semiHidden="1" w:unhideWhenUsed="1"/>
     <w:lsdException w:name="No Spacing" w:uiPriority="1" w:qFormat="1"/>
@@ -1790,6 +2071,11 @@
     <w:lsdException w:name="List Table 5 Dark Accent 6" w:uiPriority="50"/>
     <w:lsdException w:name="List Table 6 Colorful Accent 6" w:uiPriority="51"/>
     <w:lsdException w:name="List Table 7 Colorful Accent 6" w:uiPriority="52"/>
+    <w:lsdException w:name="Mention" w:semiHidden="1" w:unhideWhenUsed="1"/>
+    <w:lsdException w:name="Smart Hyperlink" w:semiHidden="1" w:unhideWhenUsed="1"/>
+    <w:lsdException w:name="Hashtag" w:semiHidden="1" w:unhideWhenUsed="1"/>
+    <w:lsdException w:name="Unresolved Mention" w:semiHidden="1" w:unhideWhenUsed="1"/>
+    <w:lsdException w:name="Smart Link" w:semiHidden="1" w:unhideWhenUsed="1"/>
   </w:latentStyles>
   <w:style w:type="paragraph" w:default="1" w:styleId="a">
     <w:name w:val="Normal"/>
@@ -1966,6 +2252,31 @@
     <w:name w:val="WW-Index"/>
     <w:basedOn w:val="a"/>
     <w:uiPriority w:val="99"/>
+  </w:style>
+  <w:style w:type="table" w:styleId="ab">
+    <w:name w:val="Table Grid"/>
+    <w:basedOn w:val="a1"/>
+    <w:uiPriority w:val="59"/>
+    <w:locked/>
+    <w:rsid w:val="00D533AD"/>
+    <w:pPr>
+      <w:spacing w:after="0" w:line="240" w:lineRule="auto"/>
+    </w:pPr>
+    <w:rPr>
+      <w:rFonts w:ascii="Times New Roman" w:hAnsi="Times New Roman" w:cs="Times New Roman"/>
+      <w:sz w:val="20"/>
+      <w:szCs w:val="20"/>
+    </w:rPr>
+    <w:tblPr>
+      <w:tblBorders>
+        <w:top w:val="single" w:sz="4" w:space="0" w:color="auto"/>
+        <w:left w:val="single" w:sz="4" w:space="0" w:color="auto"/>
+        <w:bottom w:val="single" w:sz="4" w:space="0" w:color="auto"/>
+        <w:right w:val="single" w:sz="4" w:space="0" w:color="auto"/>
+        <w:insideH w:val="single" w:sz="4" w:space="0" w:color="auto"/>
+        <w:insideV w:val="single" w:sz="4" w:space="0" w:color="auto"/>
+      </w:tblBorders>
+    </w:tblPr>
   </w:style>
 </w:styles>
 </file>

</xml_diff>